<commit_message>
citation updated in IEEE
citation updated in IEEE
</commit_message>
<xml_diff>
--- a/IEEE news research.docx
+++ b/IEEE news research.docx
@@ -3246,7 +3246,13 @@
         <w:rPr>
           <w:lang w:val="en-IN"/>
         </w:rPr>
-        <w:t xml:space="preserve">Unlike the conventional stock market prediction system our novel approach combines the sentiment of market participants through the news feeds and moving average of the stock value. Support Vector Machine and Naïve Bayes are sophisticated enough to analysis news headlines for stock market. Because of complexity of the dataset K-means clustering for news classification is not recommended. Naïve Bayes is giving slightly better results compared to SVM as Naïve Bayes considers features independent of each other in a given class. </w:t>
+        <w:t xml:space="preserve">Unlike the conventional stock market prediction system our novel approach combines the sentiment of market participants through the news feeds and moving average of the stock value. </w:t>
+      </w:r>
+      <w:r>
+        <w:rPr>
+          <w:lang w:val="en-IN"/>
+        </w:rPr>
+        <w:t xml:space="preserve">Support Vector Machine and Naïve Bayes are sophisticated enough to analysis news headlines for stock market. Because of complexity of the dataset K-means clustering for news classification is not recommended. Naïve Bayes is giving slightly better results compared to SVM as Naïve Bayes considers features independent of each other in a given class. </w:t>
       </w:r>
     </w:p>
     <w:p>
@@ -3283,7 +3289,305 @@
     <w:p>
       <w:pPr>
         <w:pStyle w:val="references"/>
-        <w:ind w:start="17.70pt" w:hanging="17.70pt"/>
+        <w:rPr>
+          <w:color w:val="000000" w:themeColor="text1"/>
+        </w:rPr>
+      </w:pPr>
+      <w:r>
+        <w:rPr>
+          <w:color w:val="000000" w:themeColor="text1"/>
+        </w:rPr>
+        <w:t>200</w:t>
+      </w:r>
+      <w:r>
+        <w:rPr>
+          <w:color w:val="000000" w:themeColor="text1"/>
+        </w:rPr>
+        <w:t>GidoÃÅfalvi, G. Using News Articles to Predict Stock Price Movements. Ph.D. Thesis, Department of Computer Science and Engineering, University of California, San Diego, CA, USA, 2001.</w:t>
+      </w:r>
+    </w:p>
+    <w:p>
+      <w:pPr>
+        <w:pStyle w:val="references"/>
+        <w:rPr>
+          <w:color w:val="FF0000"/>
+          <w:sz w:val="24"/>
+          <w:szCs w:val="24"/>
+          <w:lang w:val="en-IN" w:eastAsia="en-GB" w:bidi="hi-IN"/>
+        </w:rPr>
+      </w:pPr>
+      <w:r>
+        <w:rPr>
+          <w:color w:val="FF0000"/>
+          <w:shd w:val="clear" w:color="auto" w:fill="FFFFFF"/>
+          <w:lang w:val="en-IN" w:eastAsia="en-GB" w:bidi="hi-IN"/>
+        </w:rPr>
+        <w:t>201</w:t>
+      </w:r>
+      <w:r>
+        <w:rPr>
+          <w:color w:val="FF0000"/>
+          <w:shd w:val="clear" w:color="auto" w:fill="FFFFFF"/>
+          <w:lang w:val="en-IN" w:eastAsia="en-GB" w:bidi="hi-IN"/>
+        </w:rPr>
+        <w:t>P. Falinouss, "Stock Trend Prediction Using News Articles. A Text Mining Approach", pp. 83-84, 2007. [Online]. Available: http://epubl.ltu.se/1653-0187/2007/071/LTU-PB-EX-07071-SE.pdf</w:t>
+      </w:r>
+    </w:p>
+    <w:p>
+      <w:pPr>
+        <w:pStyle w:val="references"/>
+        <w:rPr>
+          <w:color w:val="000000" w:themeColor="text1"/>
+        </w:rPr>
+      </w:pPr>
+      <w:r>
+        <w:rPr>
+          <w:color w:val="000000" w:themeColor="text1"/>
+        </w:rPr>
+        <w:t xml:space="preserve"> </w:t>
+      </w:r>
+      <w:r>
+        <w:rPr>
+          <w:color w:val="000000" w:themeColor="text1"/>
+        </w:rPr>
+        <w:t>202</w:t>
+      </w:r>
+      <w:r>
+        <w:t xml:space="preserve"> </w:t>
+      </w:r>
+      <w:r>
+        <w:rPr>
+          <w:color w:val="000000" w:themeColor="text1"/>
+        </w:rPr>
+        <w:t xml:space="preserve">Y. Shynkevich, T. M. McGinnity, S. Coleman and A. Belatreche, "Predicting Stock Price Movements Based on Different Categories of </w:t>
+      </w:r>
+      <w:r>
+        <w:rPr>
+          <w:color w:val="000000" w:themeColor="text1"/>
+        </w:rPr>
+        <w:lastRenderedPageBreak/>
+        <w:t>News Articles," 2015 IEEE Symposium Series on Computational Intelligence, Cape Town, 2015, pp. 703-710.</w:t>
+      </w:r>
+    </w:p>
+    <w:p>
+      <w:pPr>
+        <w:pStyle w:val="references"/>
+        <w:rPr>
+          <w:color w:val="FF0000"/>
+        </w:rPr>
+      </w:pPr>
+      <w:r>
+        <w:rPr>
+          <w:color w:val="FF0000"/>
+        </w:rPr>
+        <w:t xml:space="preserve">203 </w:t>
+      </w:r>
+      <w:r>
+        <w:rPr>
+          <w:color w:val="FF0000"/>
+        </w:rPr>
+        <w:t>A. Atkins, M. Niranjan и E. Gerding, „Financial news predicts stock market volatility better than close price.,“ The Journal of Finance and Data Science, том 4, No 2, pp. 120-137, 2018.</w:t>
+      </w:r>
+    </w:p>
+    <w:p>
+      <w:pPr>
+        <w:pStyle w:val="references"/>
+        <w:rPr>
+          <w:lang w:val="en-IN"/>
+        </w:rPr>
+      </w:pPr>
+      <w:r>
+        <w:rPr>
+          <w:color w:val="FF0000"/>
+          <w:lang w:val="en-IN"/>
+        </w:rPr>
+        <w:t>101.H. Zhang (2004). </w:t>
+      </w:r>
+      <w:hyperlink r:id="rId13" w:history="1">
+        <w:r>
+          <w:rPr>
+            <w:rStyle w:val="Hyperlink"/>
+            <w:color w:val="FF0000"/>
+            <w:lang w:val="en-IN"/>
+          </w:rPr>
+          <w:t>The optimality of Naive Bayes.</w:t>
+        </w:r>
+      </w:hyperlink>
+      <w:r>
+        <w:rPr>
+          <w:color w:val="FF0000"/>
+          <w:lang w:val="en-IN"/>
+        </w:rPr>
+        <w:t> Proc. FLAIRS.</w:t>
+      </w:r>
+    </w:p>
+    <w:p>
+      <w:pPr>
+        <w:pStyle w:val="references"/>
+        <w:rPr>
+          <w:lang w:val="en-IN"/>
+        </w:rPr>
+      </w:pPr>
+      <w:r>
+        <w:rPr>
+          <w:lang w:val="en-IN"/>
+        </w:rPr>
+        <w:t>102.</w:t>
+      </w:r>
+      <w:r>
+        <w:rPr>
+          <w:lang w:val="en-IN"/>
+        </w:rPr>
+        <w:tab/>
+      </w:r>
+      <w:r>
+        <w:rPr>
+          <w:lang w:val="en-IN"/>
+        </w:rPr>
+        <w:t>Kaviani, Pouria &amp;Dhotre, Sunita. (2017). Short Survey on Naive Bayes Algorithm. International Journal of Advance Research in Computer Science and Management. 04.</w:t>
+      </w:r>
+    </w:p>
+    <w:p>
+      <w:pPr>
+        <w:pStyle w:val="references"/>
+        <w:rPr>
+          <w:lang w:val="en-IN"/>
+        </w:rPr>
+      </w:pPr>
+      <w:r>
+        <w:rPr>
+          <w:lang w:val="en-IN"/>
+        </w:rPr>
+        <w:t>103.</w:t>
+      </w:r>
+      <w:r>
+        <w:rPr>
+          <w:lang w:val="en-IN"/>
+        </w:rPr>
+        <w:t>Pedregosa, F. et al., 2011. Scikit-learn: Machine learning in Python. Journal of machine learning research, 12(Oct), pp.2825–2830.</w:t>
+      </w:r>
+    </w:p>
+    <w:p>
+      <w:pPr>
+        <w:pStyle w:val="references"/>
+        <w:rPr>
+          <w:lang w:val="en-IN"/>
+        </w:rPr>
+      </w:pPr>
+      <w:r>
+        <w:rPr>
+          <w:lang w:val="en-IN"/>
+        </w:rPr>
+        <w:t>104.</w:t>
+      </w:r>
+      <w:r>
+        <w:rPr>
+          <w:lang w:val="en-IN"/>
+        </w:rPr>
+        <w:t>Bird, Steven, Edward Loper and Ewan Klein (2009), Natural Language Processing with Python. O’Reilly Media Inc.</w:t>
+      </w:r>
+    </w:p>
+    <w:p>
+      <w:pPr>
+        <w:pStyle w:val="references"/>
+        <w:rPr>
+          <w:color w:val="FF0000"/>
+          <w:lang w:val="en-IN"/>
+        </w:rPr>
+      </w:pPr>
+      <w:r>
+        <w:rPr>
+          <w:color w:val="FF0000"/>
+          <w:lang w:val="en-IN"/>
+        </w:rPr>
+        <w:t>106. Richardson L. Beautiful soup documentation. April. 2007</w:t>
+      </w:r>
+    </w:p>
+    <w:p>
+      <w:pPr>
+        <w:pStyle w:val="references"/>
+        <w:rPr>
+          <w:lang w:val="en-IN"/>
+        </w:rPr>
+      </w:pPr>
+      <w:r>
+        <w:rPr>
+          <w:lang w:val="en-IN"/>
+        </w:rPr>
+        <w:t>107. Sagar Shivaji Salunke. 2014. Selenium Webdriver in Python: Learn with Examples (1st. ed.). CreateSpace Independent Publishing Platform, North Charleston, SC, USA.</w:t>
+      </w:r>
+    </w:p>
+    <w:p>
+      <w:pPr>
+        <w:pStyle w:val="references"/>
+        <w:rPr>
+          <w:lang w:val="en-IN"/>
+        </w:rPr>
+      </w:pPr>
+      <w:r>
+        <w:rPr>
+          <w:lang w:val="en-IN"/>
+        </w:rPr>
+        <w:t>108. Agarwal H., Jariwala G. (2020) Analysis of Process Scheduling Using Neural Network in Operating System. In: Ranganathan G., Chen J., Rocha Á. (eds) Inventive Communication and Computational Technologies. Lecture Notes in Networks and Systems, vol 89. Springer, Singapore</w:t>
+      </w:r>
+    </w:p>
+    <w:p>
+      <w:pPr>
+        <w:pStyle w:val="references"/>
+        <w:rPr>
+          <w:color w:val="FF0000"/>
+        </w:rPr>
+      </w:pPr>
+      <w:r>
+        <w:t xml:space="preserve">100. </w:t>
+      </w:r>
+      <w:hyperlink r:id="rId14" w:history="1">
+        <w:r>
+          <w:rPr>
+            <w:rStyle w:val="Hyperlink"/>
+            <w:lang w:val="en-IN"/>
+          </w:rPr>
+          <w:t>https://sites.temple.edu/tudsc/2017/03/30/measuring-similarity-between-texts-in-python/</w:t>
+        </w:r>
+      </w:hyperlink>
+      <w:r>
+        <w:t xml:space="preserve"> </w:t>
+      </w:r>
+      <w:r>
+        <w:t>Luling Huang</w:t>
+      </w:r>
+      <w:r>
+        <w:t xml:space="preserve"> </w:t>
+      </w:r>
+      <w:r>
+        <w:rPr>
+          <w:color w:val="FF0000"/>
+        </w:rPr>
+        <w:t>Liang, H. (2014). Coevolution of political discussion and common ground in web discussion forum. Social Science Computer Review, 32, 155-169. doi:10.1177/0894439313506844</w:t>
+      </w:r>
+    </w:p>
+    <w:p>
+      <w:pPr>
+        <w:pStyle w:val="references"/>
+        <w:numPr>
+          <w:ilvl w:val="0"/>
+          <w:numId w:val="0"/>
+        </w:numPr>
+        <w:ind w:start="18pt"/>
+        <w:rPr>
+          <w:color w:val="FF0000"/>
+          <w:lang w:val="en-IN"/>
+        </w:rPr>
+      </w:pPr>
+    </w:p>
+    <w:p>
+      <w:pPr>
+        <w:pStyle w:val="references"/>
+        <w:numPr>
+          <w:ilvl w:val="0"/>
+          <w:numId w:val="0"/>
+        </w:numPr>
+        <w:ind w:start="18pt" w:hanging="18pt"/>
         <w:rPr>
           <w:rFonts w:eastAsia="SimSun"/>
           <w:b/>
@@ -3294,6 +3598,26 @@
           <w:szCs w:val="20"/>
           <w:lang w:val="x-none" w:eastAsia="x-none"/>
         </w:rPr>
+      </w:pPr>
+    </w:p>
+    <w:p>
+      <w:pPr>
+        <w:pStyle w:val="references"/>
+        <w:numPr>
+          <w:ilvl w:val="0"/>
+          <w:numId w:val="0"/>
+        </w:numPr>
+        <w:ind w:start="18pt" w:hanging="18pt"/>
+        <w:rPr>
+          <w:rFonts w:eastAsia="SimSun"/>
+          <w:b/>
+          <w:noProof w:val="0"/>
+          <w:color w:val="000000" w:themeColor="text1"/>
+          <w:spacing w:val="-1"/>
+          <w:sz w:val="20"/>
+          <w:szCs w:val="20"/>
+          <w:lang w:val="x-none" w:eastAsia="x-none"/>
+        </w:rPr>
         <w:sectPr>
           <w:type w:val="continuous"/>
           <w:pgSz w:w="612pt" w:h="792pt" w:code="1"/>
@@ -3302,12 +3626,6 @@
           <w:docGrid w:linePitch="360"/>
         </w:sectPr>
       </w:pPr>
-      <w:r>
-        <w:rPr>
-          <w:color w:val="000000" w:themeColor="text1"/>
-        </w:rPr>
-        <w:t>A</w:t>
-      </w:r>
     </w:p>
     <w:p>
       <w:pPr>
@@ -5563,7 +5881,6 @@
   <w:style w:type="character" w:default="1" w:styleId="DefaultParagraphFont">
     <w:name w:val="Default Paragraph Font"/>
     <w:uiPriority w:val="1"/>
-    <w:semiHidden/>
     <w:unhideWhenUsed/>
   </w:style>
   <w:style w:type="table" w:default="1" w:styleId="TableNormal">

</xml_diff>